<commit_message>
Updated met design pattern
</commit_message>
<xml_diff>
--- a/Project/finishedProject/GUI verslaggg.docx
+++ b/Project/finishedProject/GUI verslaggg.docx
@@ -10,11 +10,546 @@
           <w:lang w:val="nl-BE"/>
         </w:rPr>
       </w:pPr>
-      <w:r>
-        <w:rPr>
-          <w:lang w:val="nl-BE"/>
-        </w:rPr>
-        <w:t>GUI verslag</w:t>
+      <w:bookmarkStart w:id="0" w:name="_GoBack"/>
+      <w:bookmarkEnd w:id="0"/>
+      <w:r>
+        <w:rPr>
+          <w:lang w:val="nl-BE"/>
+        </w:rPr>
+        <w:t xml:space="preserve">Design </w:t>
+      </w:r>
+      <w:proofErr w:type="spellStart"/>
+      <w:r>
+        <w:rPr>
+          <w:lang w:val="nl-BE"/>
+        </w:rPr>
+        <w:t>Patterns</w:t>
+      </w:r>
+      <w:proofErr w:type="spellEnd"/>
+    </w:p>
+    <w:p>
+      <w:pPr>
+        <w:pStyle w:val="Kop2"/>
+        <w:rPr>
+          <w:lang w:val="nl-BE"/>
+        </w:rPr>
+      </w:pPr>
+      <w:r>
+        <w:rPr>
+          <w:lang w:val="nl-BE"/>
+        </w:rPr>
+        <w:t>Introductie</w:t>
+      </w:r>
+    </w:p>
+    <w:p>
+      <w:pPr>
+        <w:rPr>
+          <w:lang w:val="nl-BE"/>
+        </w:rPr>
+      </w:pPr>
+      <w:r>
+        <w:rPr>
+          <w:lang w:val="nl-BE"/>
+        </w:rPr>
+        <w:t xml:space="preserve">Een Design </w:t>
+      </w:r>
+      <w:proofErr w:type="spellStart"/>
+      <w:r>
+        <w:rPr>
+          <w:lang w:val="nl-BE"/>
+        </w:rPr>
+        <w:t>Pattern</w:t>
+      </w:r>
+      <w:proofErr w:type="spellEnd"/>
+      <w:r>
+        <w:rPr>
+          <w:lang w:val="nl-BE"/>
+        </w:rPr>
+        <w:t xml:space="preserve"> is een bepaalde methode die je kan gebruiken om specifieke problemen op te lossen of de code beter te maken door bijvoorbeeld de ‘</w:t>
+      </w:r>
+      <w:proofErr w:type="spellStart"/>
+      <w:r>
+        <w:rPr>
+          <w:lang w:val="nl-BE"/>
+        </w:rPr>
+        <w:t>coupling</w:t>
+      </w:r>
+      <w:proofErr w:type="spellEnd"/>
+      <w:r>
+        <w:rPr>
+          <w:lang w:val="nl-BE"/>
+        </w:rPr>
+        <w:t xml:space="preserve">’ laag te houden. </w:t>
+      </w:r>
+    </w:p>
+    <w:p>
+      <w:pPr>
+        <w:rPr>
+          <w:lang w:val="nl-BE"/>
+        </w:rPr>
+      </w:pPr>
+      <w:r>
+        <w:rPr>
+          <w:lang w:val="nl-BE"/>
+        </w:rPr>
+        <w:t xml:space="preserve">Er bestaan allerlei design </w:t>
+      </w:r>
+      <w:proofErr w:type="spellStart"/>
+      <w:r>
+        <w:rPr>
+          <w:lang w:val="nl-BE"/>
+        </w:rPr>
+        <w:t>patterns</w:t>
+      </w:r>
+      <w:proofErr w:type="spellEnd"/>
+      <w:r>
+        <w:rPr>
+          <w:lang w:val="nl-BE"/>
+        </w:rPr>
+        <w:t xml:space="preserve"> die allemaal verschillende functies hebben. Dit verslag zal zich enkel richten op het design </w:t>
+      </w:r>
+      <w:proofErr w:type="spellStart"/>
+      <w:r>
+        <w:rPr>
+          <w:lang w:val="nl-BE"/>
+        </w:rPr>
+        <w:t>pattern</w:t>
+      </w:r>
+      <w:proofErr w:type="spellEnd"/>
+      <w:r>
+        <w:rPr>
+          <w:lang w:val="nl-BE"/>
+        </w:rPr>
+        <w:t xml:space="preserve"> dat gebruikt werd, namelijk een </w:t>
+      </w:r>
+      <w:proofErr w:type="spellStart"/>
+      <w:r>
+        <w:rPr>
+          <w:lang w:val="nl-BE"/>
+        </w:rPr>
+        <w:t>Facade</w:t>
+      </w:r>
+      <w:proofErr w:type="spellEnd"/>
+      <w:r>
+        <w:rPr>
+          <w:lang w:val="nl-BE"/>
+        </w:rPr>
+        <w:t>.</w:t>
+      </w:r>
+    </w:p>
+    <w:p>
+      <w:pPr>
+        <w:pStyle w:val="Kop2"/>
+        <w:rPr>
+          <w:lang w:val="nl-BE"/>
+        </w:rPr>
+      </w:pPr>
+      <w:proofErr w:type="spellStart"/>
+      <w:r>
+        <w:rPr>
+          <w:lang w:val="nl-BE"/>
+        </w:rPr>
+        <w:t>Facade</w:t>
+      </w:r>
+      <w:proofErr w:type="spellEnd"/>
+    </w:p>
+    <w:p>
+      <w:pPr>
+        <w:rPr>
+          <w:lang w:val="nl-BE"/>
+        </w:rPr>
+      </w:pPr>
+      <w:r>
+        <w:rPr>
+          <w:lang w:val="nl-BE"/>
+        </w:rPr>
+        <w:t xml:space="preserve">Een </w:t>
+      </w:r>
+      <w:proofErr w:type="spellStart"/>
+      <w:r>
+        <w:rPr>
+          <w:lang w:val="nl-BE"/>
+        </w:rPr>
+        <w:t>facade</w:t>
+      </w:r>
+      <w:proofErr w:type="spellEnd"/>
+      <w:r>
+        <w:rPr>
+          <w:lang w:val="nl-BE"/>
+        </w:rPr>
+        <w:t xml:space="preserve"> is een design </w:t>
+      </w:r>
+      <w:proofErr w:type="spellStart"/>
+      <w:r>
+        <w:rPr>
+          <w:lang w:val="nl-BE"/>
+        </w:rPr>
+        <w:t>pattern</w:t>
+      </w:r>
+      <w:proofErr w:type="spellEnd"/>
+      <w:r>
+        <w:rPr>
+          <w:lang w:val="nl-BE"/>
+        </w:rPr>
+        <w:t xml:space="preserve"> die ervoor zal zorgen dat bepaalde stukken code afgeschermd worden en enkel </w:t>
+      </w:r>
+      <w:r>
+        <w:rPr>
+          <w:lang w:val="nl-BE"/>
+        </w:rPr>
+        <w:t xml:space="preserve">door één klasse aangesproken kan worden. Het is een soort interface voor een deel van de code. </w:t>
+      </w:r>
+    </w:p>
+    <w:p>
+      <w:pPr>
+        <w:rPr>
+          <w:lang w:val="nl-BE"/>
+        </w:rPr>
+      </w:pPr>
+      <w:r>
+        <w:rPr>
+          <w:lang w:val="nl-BE"/>
+        </w:rPr>
+        <w:t xml:space="preserve">Een </w:t>
+      </w:r>
+      <w:proofErr w:type="spellStart"/>
+      <w:r>
+        <w:rPr>
+          <w:lang w:val="nl-BE"/>
+        </w:rPr>
+        <w:t>facade</w:t>
+      </w:r>
+      <w:proofErr w:type="spellEnd"/>
+      <w:r>
+        <w:rPr>
+          <w:lang w:val="nl-BE"/>
+        </w:rPr>
+        <w:t xml:space="preserve"> heeft meerdere voordelen; </w:t>
+      </w:r>
+    </w:p>
+    <w:p>
+      <w:pPr>
+        <w:pStyle w:val="Lijstalinea"/>
+        <w:numPr>
+          <w:ilvl w:val="0"/>
+          <w:numId w:val="11"/>
+        </w:numPr>
+        <w:rPr>
+          <w:lang w:val="nl-BE"/>
+        </w:rPr>
+      </w:pPr>
+      <w:r>
+        <w:rPr>
+          <w:lang w:val="nl-BE"/>
+        </w:rPr>
+        <w:t>Interface: mensen die de afgeschermde code gebruiken, kunnen dit doen vanuit één klasse zonder de inwendige structuur of werking van heel de code te begrijpen. Dit vergemakkelijkt het gebruik</w:t>
+      </w:r>
+    </w:p>
+    <w:p>
+      <w:pPr>
+        <w:pStyle w:val="Lijstalinea"/>
+        <w:numPr>
+          <w:ilvl w:val="0"/>
+          <w:numId w:val="11"/>
+        </w:numPr>
+        <w:rPr>
+          <w:lang w:val="nl-BE"/>
+        </w:rPr>
+      </w:pPr>
+      <w:r>
+        <w:rPr>
+          <w:lang w:val="nl-BE"/>
+        </w:rPr>
+        <w:t xml:space="preserve">Low </w:t>
+      </w:r>
+      <w:proofErr w:type="spellStart"/>
+      <w:r>
+        <w:rPr>
+          <w:lang w:val="nl-BE"/>
+        </w:rPr>
+        <w:t>coupling</w:t>
+      </w:r>
+      <w:proofErr w:type="spellEnd"/>
+      <w:r>
+        <w:rPr>
+          <w:lang w:val="nl-BE"/>
+        </w:rPr>
+        <w:t>: Het programma dat</w:t>
+      </w:r>
+      <w:r>
+        <w:rPr>
+          <w:lang w:val="nl-BE"/>
+        </w:rPr>
+        <w:t xml:space="preserve"> gebruik maakt van de afgeschermde code is enkel </w:t>
+      </w:r>
+      <w:proofErr w:type="spellStart"/>
+      <w:r>
+        <w:rPr>
+          <w:lang w:val="nl-BE"/>
+        </w:rPr>
+        <w:t>ge’coupled</w:t>
+      </w:r>
+      <w:proofErr w:type="spellEnd"/>
+      <w:r>
+        <w:rPr>
+          <w:lang w:val="nl-BE"/>
+        </w:rPr>
+        <w:t xml:space="preserve">’ aan de </w:t>
+      </w:r>
+      <w:proofErr w:type="spellStart"/>
+      <w:r>
+        <w:rPr>
+          <w:lang w:val="nl-BE"/>
+        </w:rPr>
+        <w:t>facadeklasse</w:t>
+      </w:r>
+      <w:proofErr w:type="spellEnd"/>
+      <w:r>
+        <w:rPr>
+          <w:lang w:val="nl-BE"/>
+        </w:rPr>
+        <w:t xml:space="preserve">. Dit wil zeggen dat hij niet afhankelijk is aan de code en dus ook niet aangepast moet worden bij een verandering van die code. Enkel de </w:t>
+      </w:r>
+      <w:proofErr w:type="spellStart"/>
+      <w:r>
+        <w:rPr>
+          <w:lang w:val="nl-BE"/>
+        </w:rPr>
+        <w:t>facade</w:t>
+      </w:r>
+      <w:proofErr w:type="spellEnd"/>
+      <w:r>
+        <w:rPr>
+          <w:lang w:val="nl-BE"/>
+        </w:rPr>
+        <w:t xml:space="preserve"> moet aangepast worden</w:t>
+      </w:r>
+    </w:p>
+    <w:p>
+      <w:pPr>
+        <w:pStyle w:val="Lijstalinea"/>
+        <w:numPr>
+          <w:ilvl w:val="0"/>
+          <w:numId w:val="11"/>
+        </w:numPr>
+        <w:rPr>
+          <w:lang w:val="nl-BE"/>
+        </w:rPr>
+      </w:pPr>
+      <w:r>
+        <w:rPr>
+          <w:lang w:val="nl-BE"/>
+        </w:rPr>
+        <w:t xml:space="preserve">Het zorgt voor een duidelijkere en overzichtelijkere code. </w:t>
+      </w:r>
+    </w:p>
+    <w:p>
+      <w:pPr>
+        <w:pStyle w:val="Kop2"/>
+        <w:rPr>
+          <w:lang w:val="nl-BE"/>
+        </w:rPr>
+      </w:pPr>
+      <w:r>
+        <w:rPr>
+          <w:lang w:val="nl-BE"/>
+        </w:rPr>
+        <w:t>Toegepast</w:t>
+      </w:r>
+    </w:p>
+    <w:p>
+      <w:pPr>
+        <w:rPr>
+          <w:lang w:val="nl-BE"/>
+        </w:rPr>
+      </w:pPr>
+      <w:r>
+        <w:rPr>
+          <w:lang w:val="nl-BE"/>
+        </w:rPr>
+        <w:t xml:space="preserve">Wij gebruiken de </w:t>
+      </w:r>
+      <w:proofErr w:type="spellStart"/>
+      <w:r>
+        <w:rPr>
+          <w:lang w:val="nl-BE"/>
+        </w:rPr>
+        <w:t>facade</w:t>
+      </w:r>
+      <w:proofErr w:type="spellEnd"/>
+      <w:r>
+        <w:rPr>
+          <w:lang w:val="nl-BE"/>
+        </w:rPr>
+        <w:t xml:space="preserve"> om de GUI-klasse waarin alle interactie met de user gebeurt af te zonderen van de logica. </w:t>
+      </w:r>
+      <w:r>
+        <w:rPr>
+          <w:lang w:val="nl-BE"/>
+        </w:rPr>
+        <w:t>Deze klasse noemt ‘Control’</w:t>
+      </w:r>
+      <w:r>
+        <w:rPr>
+          <w:lang w:val="nl-BE"/>
+        </w:rPr>
+        <w:br/>
+        <w:t xml:space="preserve">Als de informatie van een game moet opgevraagd worden, gebeurt dit via de </w:t>
+      </w:r>
+      <w:proofErr w:type="spellStart"/>
+      <w:r>
+        <w:rPr>
+          <w:lang w:val="nl-BE"/>
+        </w:rPr>
+        <w:t>facade</w:t>
+      </w:r>
+      <w:proofErr w:type="spellEnd"/>
+      <w:r>
+        <w:rPr>
+          <w:lang w:val="nl-BE"/>
+        </w:rPr>
+        <w:t xml:space="preserve">. Als een bepaald veld zoals instellingen aangepast moet worden, gebeurt dit via de </w:t>
+      </w:r>
+      <w:proofErr w:type="spellStart"/>
+      <w:r>
+        <w:rPr>
+          <w:lang w:val="nl-BE"/>
+        </w:rPr>
+        <w:t>facade</w:t>
+      </w:r>
+      <w:proofErr w:type="spellEnd"/>
+      <w:r>
+        <w:rPr>
+          <w:lang w:val="nl-BE"/>
+        </w:rPr>
+        <w:t xml:space="preserve">. </w:t>
+      </w:r>
+    </w:p>
+    <w:p>
+      <w:pPr>
+        <w:rPr>
+          <w:lang w:val="nl-BE"/>
+        </w:rPr>
+      </w:pPr>
+      <w:r>
+        <w:rPr>
+          <w:lang w:val="nl-BE"/>
+        </w:rPr>
+        <w:t xml:space="preserve">Zo is de GUI niet gebonden aan de interne logica en bij bepaalde aanpassingen van deze code zal de GUI geen problemen ondervinden. </w:t>
+      </w:r>
+    </w:p>
+    <w:p>
+      <w:pPr>
+        <w:rPr>
+          <w:lang w:val="nl-BE"/>
+        </w:rPr>
+      </w:pPr>
+      <w:r>
+        <w:drawing>
+          <wp:anchor distT="0" distB="0" distL="114300" distR="114300" simplePos="0" relativeHeight="251663360" behindDoc="0" locked="0" layoutInCell="1" allowOverlap="1" wp14:anchorId="1165D89C">
+            <wp:simplePos x="0" y="0"/>
+            <wp:positionH relativeFrom="margin">
+              <wp:align>left</wp:align>
+            </wp:positionH>
+            <wp:positionV relativeFrom="paragraph">
+              <wp:posOffset>475615</wp:posOffset>
+            </wp:positionV>
+            <wp:extent cx="3445510" cy="2533650"/>
+            <wp:effectExtent l="0" t="0" r="2540" b="0"/>
+            <wp:wrapThrough wrapText="bothSides">
+              <wp:wrapPolygon edited="0">
+                <wp:start x="0" y="0"/>
+                <wp:lineTo x="0" y="21438"/>
+                <wp:lineTo x="21496" y="21438"/>
+                <wp:lineTo x="21496" y="0"/>
+                <wp:lineTo x="0" y="0"/>
+              </wp:wrapPolygon>
+            </wp:wrapThrough>
+            <wp:docPr id="6" name="Afbeelding 3">
+              <a:extLst xmlns:a="http://schemas.openxmlformats.org/drawingml/2006/main">
+                <a:ext uri="{FF2B5EF4-FFF2-40B4-BE49-F238E27FC236}">
+                  <a16:creationId xmlns:a16="http://schemas.microsoft.com/office/drawing/2014/main" id="{A7E1FB27-C60E-42AE-804E-1F8D3B57E419}"/>
+                </a:ext>
+              </a:extLst>
+            </wp:docPr>
+            <wp:cNvGraphicFramePr>
+              <a:graphicFrameLocks xmlns:a="http://schemas.openxmlformats.org/drawingml/2006/main" noChangeAspect="1"/>
+            </wp:cNvGraphicFramePr>
+            <a:graphic xmlns:a="http://schemas.openxmlformats.org/drawingml/2006/main">
+              <a:graphicData uri="http://schemas.openxmlformats.org/drawingml/2006/picture">
+                <pic:pic xmlns:pic="http://schemas.openxmlformats.org/drawingml/2006/picture">
+                  <pic:nvPicPr>
+                    <pic:cNvPr id="4" name="Afbeelding 3">
+                      <a:extLst>
+                        <a:ext uri="{FF2B5EF4-FFF2-40B4-BE49-F238E27FC236}">
+                          <a16:creationId xmlns:a16="http://schemas.microsoft.com/office/drawing/2014/main" id="{A7E1FB27-C60E-42AE-804E-1F8D3B57E419}"/>
+                        </a:ext>
+                      </a:extLst>
+                    </pic:cNvPr>
+                    <pic:cNvPicPr>
+                      <a:picLocks noChangeAspect="1"/>
+                    </pic:cNvPicPr>
+                  </pic:nvPicPr>
+                  <pic:blipFill>
+                    <a:blip r:embed="rId5">
+                      <a:extLst>
+                        <a:ext uri="{28A0092B-C50C-407E-A947-70E740481C1C}">
+                          <a14:useLocalDpi xmlns:a14="http://schemas.microsoft.com/office/drawing/2010/main" val="0"/>
+                        </a:ext>
+                      </a:extLst>
+                    </a:blip>
+                    <a:stretch>
+                      <a:fillRect/>
+                    </a:stretch>
+                  </pic:blipFill>
+                  <pic:spPr>
+                    <a:xfrm>
+                      <a:off x="0" y="0"/>
+                      <a:ext cx="3445510" cy="2533650"/>
+                    </a:xfrm>
+                    <a:prstGeom prst="rect">
+                      <a:avLst/>
+                    </a:prstGeom>
+                  </pic:spPr>
+                </pic:pic>
+              </a:graphicData>
+            </a:graphic>
+            <wp14:sizeRelH relativeFrom="margin">
+              <wp14:pctWidth>0</wp14:pctWidth>
+            </wp14:sizeRelH>
+            <wp14:sizeRelV relativeFrom="margin">
+              <wp14:pctHeight>0</wp14:pctHeight>
+            </wp14:sizeRelV>
+          </wp:anchor>
+        </w:drawing>
+      </w:r>
+      <w:r>
+        <w:rPr>
+          <w:lang w:val="nl-BE"/>
+        </w:rPr>
+        <w:br w:type="page"/>
+      </w:r>
+    </w:p>
+    <w:p>
+      <w:pPr>
+        <w:rPr>
+          <w:lang w:val="nl-BE"/>
+        </w:rPr>
+      </w:pPr>
+    </w:p>
+    <w:p>
+      <w:pPr>
+        <w:pStyle w:val="Kop1"/>
+        <w:jc w:val="center"/>
+        <w:rPr>
+          <w:lang w:val="nl-BE"/>
+        </w:rPr>
+      </w:pPr>
+      <w:r>
+        <w:rPr>
+          <w:lang w:val="nl-BE"/>
+        </w:rPr>
+        <w:t xml:space="preserve">GUI </w:t>
       </w:r>
     </w:p>
     <w:p>
@@ -525,7 +1060,7 @@
                     <pic:cNvPicPr/>
                   </pic:nvPicPr>
                   <pic:blipFill>
-                    <a:blip r:embed="rId5">
+                    <a:blip r:embed="rId6">
                       <a:extLst>
                         <a:ext uri="{28A0092B-C50C-407E-A947-70E740481C1C}">
                           <a14:useLocalDpi xmlns:a14="http://schemas.microsoft.com/office/drawing/2010/main" val="0"/>
@@ -715,6 +1250,12 @@
         <w:t>JLabel</w:t>
       </w:r>
       <w:proofErr w:type="spellEnd"/>
+      <w:r>
+        <w:rPr>
+          <w:lang w:val="nl-BE"/>
+        </w:rPr>
+        <w:t xml:space="preserve">: Een vakje waarin tekst of een afbeelding gezet kan worden. </w:t>
+      </w:r>
     </w:p>
     <w:p>
       <w:pPr>
@@ -735,6 +1276,12 @@
         <w:t>JButton</w:t>
       </w:r>
       <w:proofErr w:type="spellEnd"/>
+      <w:r>
+        <w:rPr>
+          <w:lang w:val="nl-BE"/>
+        </w:rPr>
+        <w:t>: Een knopje</w:t>
+      </w:r>
     </w:p>
     <w:p>
       <w:pPr>
@@ -761,6 +1308,12 @@
         <w:t>r</w:t>
       </w:r>
       <w:proofErr w:type="spellEnd"/>
+      <w:r>
+        <w:rPr>
+          <w:lang w:val="nl-BE"/>
+        </w:rPr>
+        <w:t xml:space="preserve">: Een palet waarin je een kleur kan selecteren. </w:t>
+      </w:r>
     </w:p>
     <w:p>
       <w:pPr>
@@ -781,6 +1334,38 @@
         <w:t>ImageIcon</w:t>
       </w:r>
       <w:proofErr w:type="spellEnd"/>
+      <w:r>
+        <w:rPr>
+          <w:lang w:val="nl-BE"/>
+        </w:rPr>
+        <w:t>: De initialisatie van een foto-object</w:t>
+      </w:r>
+    </w:p>
+    <w:p>
+      <w:pPr>
+        <w:pStyle w:val="Lijstalinea"/>
+        <w:numPr>
+          <w:ilvl w:val="0"/>
+          <w:numId w:val="4"/>
+        </w:numPr>
+        <w:rPr>
+          <w:lang w:val="nl-BE"/>
+        </w:rPr>
+      </w:pPr>
+      <w:proofErr w:type="spellStart"/>
+      <w:r>
+        <w:rPr>
+          <w:lang w:val="nl-BE"/>
+        </w:rPr>
+        <w:t>JSlider</w:t>
+      </w:r>
+      <w:proofErr w:type="spellEnd"/>
+      <w:r>
+        <w:rPr>
+          <w:lang w:val="nl-BE"/>
+        </w:rPr>
+        <w:t>: Een schuifbalk dat waardes in een gegeven interval kan aanduiden.</w:t>
+      </w:r>
     </w:p>
     <w:p>
       <w:pPr>
@@ -998,7 +1583,7 @@
                     <pic:cNvPicPr/>
                   </pic:nvPicPr>
                   <pic:blipFill>
-                    <a:blip r:embed="rId6">
+                    <a:blip r:embed="rId7">
                       <a:extLst>
                         <a:ext uri="{28A0092B-C50C-407E-A947-70E740481C1C}">
                           <a14:useLocalDpi xmlns:a14="http://schemas.microsoft.com/office/drawing/2010/main" val="0"/>
@@ -1140,7 +1725,7 @@
                     <pic:cNvPicPr/>
                   </pic:nvPicPr>
                   <pic:blipFill>
-                    <a:blip r:embed="rId7">
+                    <a:blip r:embed="rId8">
                       <a:extLst>
                         <a:ext uri="{28A0092B-C50C-407E-A947-70E740481C1C}">
                           <a14:useLocalDpi xmlns:a14="http://schemas.microsoft.com/office/drawing/2010/main" val="0"/>
@@ -1274,7 +1859,7 @@
                     <pic:cNvPicPr/>
                   </pic:nvPicPr>
                   <pic:blipFill>
-                    <a:blip r:embed="rId8">
+                    <a:blip r:embed="rId9">
                       <a:extLst>
                         <a:ext uri="{28A0092B-C50C-407E-A947-70E740481C1C}">
                           <a14:useLocalDpi xmlns:a14="http://schemas.microsoft.com/office/drawing/2010/main" val="0"/>
@@ -1421,10 +2006,18 @@
     <w:p>
       <w:pPr>
         <w:pStyle w:val="Kop2"/>
-      </w:pPr>
-      <w:r>
+        <w:rPr>
+          <w:lang w:val="nl-BE"/>
+        </w:rPr>
+      </w:pPr>
+      <w:proofErr w:type="spellStart"/>
+      <w:r>
+        <w:rPr>
+          <w:lang w:val="nl-BE"/>
+        </w:rPr>
         <w:t>Threads</w:t>
       </w:r>
+      <w:proofErr w:type="spellEnd"/>
     </w:p>
     <w:p>
       <w:pPr>
@@ -1810,7 +2403,7 @@
     </w:p>
     <w:p>
       <w:pPr>
-        <w:pStyle w:val="Kop1"/>
+        <w:pStyle w:val="Kop2"/>
         <w:rPr>
           <w:lang w:val="nl-BE"/>
         </w:rPr>
@@ -1908,8 +2501,9 @@
       <w:r>
         <w:rPr>
           <w:rStyle w:val="Kop2Char"/>
-        </w:rPr>
-        <w:t>Opdeling</w:t>
+          <w:lang w:val="nl-BE"/>
+        </w:rPr>
+        <w:t>Layout</w:t>
       </w:r>
       <w:proofErr w:type="spellEnd"/>
       <w:r>
@@ -1969,7 +2563,7 @@
                     </pic:cNvPicPr>
                   </pic:nvPicPr>
                   <pic:blipFill>
-                    <a:blip r:embed="rId9">
+                    <a:blip r:embed="rId10">
                       <a:extLst>
                         <a:ext uri="{28A0092B-C50C-407E-A947-70E740481C1C}">
                           <a14:useLocalDpi xmlns:a14="http://schemas.microsoft.com/office/drawing/2010/main" val="0"/>
@@ -2027,14 +2621,12 @@
         </w:rPr>
         <w:t xml:space="preserve">De overkoepelende frame waarin alle panels zitten. Zal </w:t>
       </w:r>
-      <w:proofErr w:type="spellStart"/>
-      <w:r>
-        <w:rPr>
-          <w:lang w:val="nl-BE"/>
-        </w:rPr>
-        <w:t>maximized</w:t>
-      </w:r>
-      <w:proofErr w:type="spellEnd"/>
+      <w:r>
+        <w:rPr>
+          <w:lang w:val="nl-BE"/>
+        </w:rPr>
+        <w:t>standaard op volledig scherm geopend</w:t>
+      </w:r>
       <w:r>
         <w:rPr>
           <w:lang w:val="nl-BE"/>
@@ -2275,7 +2867,33 @@
         <w:rPr>
           <w:lang w:val="nl-BE"/>
         </w:rPr>
-        <w:t xml:space="preserve">’ (5). Deze worden via het </w:t>
+        <w:t xml:space="preserve">’ (5). </w:t>
+      </w:r>
+      <w:r>
+        <w:rPr>
+          <w:lang w:val="nl-BE"/>
+        </w:rPr>
+        <w:t xml:space="preserve">De titel toont het logo en met de </w:t>
+      </w:r>
+      <w:proofErr w:type="spellStart"/>
+      <w:r>
+        <w:rPr>
+          <w:lang w:val="nl-BE"/>
+        </w:rPr>
+        <w:t>ColorPicker</w:t>
+      </w:r>
+      <w:proofErr w:type="spellEnd"/>
+      <w:r>
+        <w:rPr>
+          <w:lang w:val="nl-BE"/>
+        </w:rPr>
+        <w:t xml:space="preserve"> kan men de achtergrondkleur aanpassen. </w:t>
+      </w:r>
+      <w:r>
+        <w:rPr>
+          <w:lang w:val="nl-BE"/>
+        </w:rPr>
+        <w:t xml:space="preserve">Deze worden via het </w:t>
       </w:r>
       <w:proofErr w:type="spellStart"/>
       <w:r>
@@ -2289,7 +2907,19 @@
         <w:rPr>
           <w:lang w:val="nl-BE"/>
         </w:rPr>
-        <w:t xml:space="preserve"> in top-rechts en top gezet. </w:t>
+        <w:t xml:space="preserve"> </w:t>
+      </w:r>
+      <w:r>
+        <w:rPr>
+          <w:lang w:val="nl-BE"/>
+        </w:rPr>
+        <w:t>op de respectievelijke plaatsen</w:t>
+      </w:r>
+      <w:r>
+        <w:rPr>
+          <w:lang w:val="nl-BE"/>
+        </w:rPr>
+        <w:t xml:space="preserve"> top-rechts en top gezet. </w:t>
       </w:r>
     </w:p>
     <w:p>
@@ -2330,7 +2960,19 @@
         <w:rPr>
           <w:lang w:val="nl-BE"/>
         </w:rPr>
-        <w:t xml:space="preserve">[1-9]’ die elks een spel voorstellen. Deze worden ook via het </w:t>
+        <w:t>[1-9]’ die elks een spel voorstellen.</w:t>
+      </w:r>
+      <w:r>
+        <w:rPr>
+          <w:lang w:val="nl-BE"/>
+        </w:rPr>
+        <w:t xml:space="preserve"> Ze bevatten een afbeelding van dit spel.</w:t>
+      </w:r>
+      <w:r>
+        <w:rPr>
+          <w:lang w:val="nl-BE"/>
+        </w:rPr>
+        <w:t xml:space="preserve"> Deze worden ook via het </w:t>
       </w:r>
       <w:proofErr w:type="spellStart"/>
       <w:r>
@@ -2353,20 +2995,6 @@
           <w:lang w:val="nl-BE"/>
         </w:rPr>
       </w:pPr>
-      <w:r>
-        <w:rPr>
-          <w:u w:val="single"/>
-          <w:lang w:val="nl-BE"/>
-        </w:rPr>
-        <w:br/>
-      </w:r>
-      <w:r>
-        <w:rPr>
-          <w:u w:val="single"/>
-          <w:lang w:val="nl-BE"/>
-        </w:rPr>
-        <w:br/>
-      </w:r>
       <w:r>
         <w:rPr>
           <w:u w:val="single"/>
@@ -2443,15 +3071,20 @@
         <w:rPr>
           <w:lang w:val="nl-BE"/>
         </w:rPr>
-        <w:t xml:space="preserve">’ en bevat vier componenten onder elkaar gezet. </w:t>
-      </w:r>
-    </w:p>
-    <w:p>
-      <w:pPr>
-        <w:rPr>
-          <w:lang w:val="nl-BE"/>
-        </w:rPr>
-      </w:pPr>
+        <w:t>’ en bevat vier componenten onder elkaar gezet</w:t>
+      </w:r>
+      <w:r>
+        <w:rPr>
+          <w:lang w:val="nl-BE"/>
+        </w:rPr>
+        <w:t>;</w:t>
+      </w:r>
+      <w:r>
+        <w:rPr>
+          <w:lang w:val="nl-BE"/>
+        </w:rPr>
+        <w:br/>
+      </w:r>
       <w:r>
         <w:rPr>
           <w:lang w:val="nl-BE"/>
@@ -2498,7 +3131,19 @@
         <w:rPr>
           <w:lang w:val="nl-BE"/>
         </w:rPr>
-        <w:t xml:space="preserve">’(8), die voor de tekst en de highscores van het geselecteerde spel zorgen. </w:t>
+        <w:t>’(8), die voor</w:t>
+      </w:r>
+      <w:r>
+        <w:rPr>
+          <w:lang w:val="nl-BE"/>
+        </w:rPr>
+        <w:t xml:space="preserve"> het tonen van</w:t>
+      </w:r>
+      <w:r>
+        <w:rPr>
+          <w:lang w:val="nl-BE"/>
+        </w:rPr>
+        <w:t xml:space="preserve"> de tekst en de highscores van het geselecteerde spel zorgen. </w:t>
       </w:r>
       <w:r>
         <w:rPr>
@@ -2658,16 +3303,22 @@
         <w:rPr>
           <w:lang w:val="nl-BE"/>
         </w:rPr>
-        <w:t xml:space="preserve"> gebonden worden die een nieuw achtergrond zal </w:t>
-      </w:r>
-      <w:proofErr w:type="spellStart"/>
-      <w:r>
-        <w:rPr>
-          <w:lang w:val="nl-BE"/>
-        </w:rPr>
-        <w:t>prompten</w:t>
-      </w:r>
-      <w:proofErr w:type="spellEnd"/>
+        <w:t xml:space="preserve"> gebonden worden die een </w:t>
+      </w:r>
+      <w:proofErr w:type="spellStart"/>
+      <w:r>
+        <w:rPr>
+          <w:lang w:val="nl-BE"/>
+        </w:rPr>
+        <w:t>JColorChooser</w:t>
+      </w:r>
+      <w:proofErr w:type="spellEnd"/>
+      <w:r>
+        <w:rPr>
+          <w:lang w:val="nl-BE"/>
+        </w:rPr>
+        <w:t xml:space="preserve"> opent waarmee een nieuw achtergrondkleur geselecteerd kan worden</w:t>
+      </w:r>
       <w:r>
         <w:rPr>
           <w:lang w:val="nl-BE"/>
@@ -2782,7 +3433,19 @@
         <w:rPr>
           <w:lang w:val="nl-BE"/>
         </w:rPr>
-        <w:t xml:space="preserve"> van dat spel aanpassen.</w:t>
+        <w:t xml:space="preserve"> van dat spel </w:t>
+      </w:r>
+      <w:r>
+        <w:rPr>
+          <w:lang w:val="nl-BE"/>
+        </w:rPr>
+        <w:t xml:space="preserve">kan </w:t>
+      </w:r>
+      <w:r>
+        <w:rPr>
+          <w:lang w:val="nl-BE"/>
+        </w:rPr>
+        <w:t>aanpassen.</w:t>
       </w:r>
     </w:p>
     <w:p>
@@ -2927,13 +3590,32 @@
         </w:rPr>
         <w:t xml:space="preserve">. </w:t>
       </w:r>
-    </w:p>
-    <w:p>
-      <w:pPr>
-        <w:rPr>
-          <w:lang w:val="nl-BE"/>
-        </w:rPr>
-      </w:pPr>
+      <w:r>
+        <w:rPr>
+          <w:lang w:val="nl-BE"/>
+        </w:rPr>
+        <w:t xml:space="preserve">Deze zullen in het spel doorgegeven worden door </w:t>
+      </w:r>
+      <w:proofErr w:type="spellStart"/>
+      <w:r>
+        <w:rPr>
+          <w:lang w:val="nl-BE"/>
+        </w:rPr>
+        <w:t>System.out.println</w:t>
+      </w:r>
+      <w:proofErr w:type="spellEnd"/>
+      <w:r>
+        <w:rPr>
+          <w:lang w:val="nl-BE"/>
+        </w:rPr>
+        <w:t>(“…”);</w:t>
+      </w:r>
+      <w:r>
+        <w:rPr>
+          <w:lang w:val="nl-BE"/>
+        </w:rPr>
+        <w:br/>
+      </w:r>
       <w:r>
         <w:rPr>
           <w:lang w:val="nl-BE"/>
@@ -2954,13 +3636,12 @@
         </w:rPr>
         <w:t xml:space="preserve"> eindigt, zullen deze waardes gebruikt worden om een nieuwe highscore te bepalen en, indien beter dan de top 10, opgeslagen te worden in de highscore-documenten. </w:t>
       </w:r>
-    </w:p>
-    <w:p>
-      <w:pPr>
-        <w:rPr>
-          <w:lang w:val="nl-BE"/>
-        </w:rPr>
-      </w:pPr>
+      <w:r>
+        <w:rPr>
+          <w:lang w:val="nl-BE"/>
+        </w:rPr>
+        <w:br/>
+      </w:r>
       <w:r>
         <w:rPr>
           <w:lang w:val="nl-BE"/>
@@ -2988,8 +3669,6 @@
           <w:lang w:val="nl-BE"/>
         </w:rPr>
       </w:pPr>
-      <w:bookmarkStart w:id="0" w:name="_GoBack"/>
-      <w:bookmarkEnd w:id="0"/>
     </w:p>
     <w:p>
       <w:pPr>
@@ -3189,6 +3868,119 @@
     </w:lvl>
   </w:abstractNum>
   <w:abstractNum w:abstractNumId="1" w15:restartNumberingAfterBreak="0">
+    <w:nsid w:val="12B1322E"/>
+    <w:multiLevelType w:val="hybridMultilevel"/>
+    <w:tmpl w:val="7F78A7E2"/>
+    <w:lvl w:ilvl="0" w:tplc="08130001">
+      <w:start w:val="1"/>
+      <w:numFmt w:val="bullet"/>
+      <w:lvlText w:val=""/>
+      <w:lvlJc w:val="left"/>
+      <w:pPr>
+        <w:ind w:left="720" w:hanging="360"/>
+      </w:pPr>
+      <w:rPr>
+        <w:rFonts w:ascii="Symbol" w:hAnsi="Symbol" w:hint="default"/>
+      </w:rPr>
+    </w:lvl>
+    <w:lvl w:ilvl="1" w:tplc="08130003" w:tentative="1">
+      <w:start w:val="1"/>
+      <w:numFmt w:val="bullet"/>
+      <w:lvlText w:val="o"/>
+      <w:lvlJc w:val="left"/>
+      <w:pPr>
+        <w:ind w:left="1440" w:hanging="360"/>
+      </w:pPr>
+      <w:rPr>
+        <w:rFonts w:ascii="Courier New" w:hAnsi="Courier New" w:cs="Courier New" w:hint="default"/>
+      </w:rPr>
+    </w:lvl>
+    <w:lvl w:ilvl="2" w:tplc="08130005" w:tentative="1">
+      <w:start w:val="1"/>
+      <w:numFmt w:val="bullet"/>
+      <w:lvlText w:val=""/>
+      <w:lvlJc w:val="left"/>
+      <w:pPr>
+        <w:ind w:left="2160" w:hanging="360"/>
+      </w:pPr>
+      <w:rPr>
+        <w:rFonts w:ascii="Wingdings" w:hAnsi="Wingdings" w:hint="default"/>
+      </w:rPr>
+    </w:lvl>
+    <w:lvl w:ilvl="3" w:tplc="08130001" w:tentative="1">
+      <w:start w:val="1"/>
+      <w:numFmt w:val="bullet"/>
+      <w:lvlText w:val=""/>
+      <w:lvlJc w:val="left"/>
+      <w:pPr>
+        <w:ind w:left="2880" w:hanging="360"/>
+      </w:pPr>
+      <w:rPr>
+        <w:rFonts w:ascii="Symbol" w:hAnsi="Symbol" w:hint="default"/>
+      </w:rPr>
+    </w:lvl>
+    <w:lvl w:ilvl="4" w:tplc="08130003" w:tentative="1">
+      <w:start w:val="1"/>
+      <w:numFmt w:val="bullet"/>
+      <w:lvlText w:val="o"/>
+      <w:lvlJc w:val="left"/>
+      <w:pPr>
+        <w:ind w:left="3600" w:hanging="360"/>
+      </w:pPr>
+      <w:rPr>
+        <w:rFonts w:ascii="Courier New" w:hAnsi="Courier New" w:cs="Courier New" w:hint="default"/>
+      </w:rPr>
+    </w:lvl>
+    <w:lvl w:ilvl="5" w:tplc="08130005" w:tentative="1">
+      <w:start w:val="1"/>
+      <w:numFmt w:val="bullet"/>
+      <w:lvlText w:val=""/>
+      <w:lvlJc w:val="left"/>
+      <w:pPr>
+        <w:ind w:left="4320" w:hanging="360"/>
+      </w:pPr>
+      <w:rPr>
+        <w:rFonts w:ascii="Wingdings" w:hAnsi="Wingdings" w:hint="default"/>
+      </w:rPr>
+    </w:lvl>
+    <w:lvl w:ilvl="6" w:tplc="08130001" w:tentative="1">
+      <w:start w:val="1"/>
+      <w:numFmt w:val="bullet"/>
+      <w:lvlText w:val=""/>
+      <w:lvlJc w:val="left"/>
+      <w:pPr>
+        <w:ind w:left="5040" w:hanging="360"/>
+      </w:pPr>
+      <w:rPr>
+        <w:rFonts w:ascii="Symbol" w:hAnsi="Symbol" w:hint="default"/>
+      </w:rPr>
+    </w:lvl>
+    <w:lvl w:ilvl="7" w:tplc="08130003" w:tentative="1">
+      <w:start w:val="1"/>
+      <w:numFmt w:val="bullet"/>
+      <w:lvlText w:val="o"/>
+      <w:lvlJc w:val="left"/>
+      <w:pPr>
+        <w:ind w:left="5760" w:hanging="360"/>
+      </w:pPr>
+      <w:rPr>
+        <w:rFonts w:ascii="Courier New" w:hAnsi="Courier New" w:cs="Courier New" w:hint="default"/>
+      </w:rPr>
+    </w:lvl>
+    <w:lvl w:ilvl="8" w:tplc="08130005" w:tentative="1">
+      <w:start w:val="1"/>
+      <w:numFmt w:val="bullet"/>
+      <w:lvlText w:val=""/>
+      <w:lvlJc w:val="left"/>
+      <w:pPr>
+        <w:ind w:left="6480" w:hanging="360"/>
+      </w:pPr>
+      <w:rPr>
+        <w:rFonts w:ascii="Wingdings" w:hAnsi="Wingdings" w:hint="default"/>
+      </w:rPr>
+    </w:lvl>
+  </w:abstractNum>
+  <w:abstractNum w:abstractNumId="2" w15:restartNumberingAfterBreak="0">
     <w:nsid w:val="130E3061"/>
     <w:multiLevelType w:val="hybridMultilevel"/>
     <w:tmpl w:val="8DAC78CC"/>
@@ -3301,7 +4093,7 @@
       </w:rPr>
     </w:lvl>
   </w:abstractNum>
-  <w:abstractNum w:abstractNumId="2" w15:restartNumberingAfterBreak="0">
+  <w:abstractNum w:abstractNumId="3" w15:restartNumberingAfterBreak="0">
     <w:nsid w:val="27C275B9"/>
     <w:multiLevelType w:val="hybridMultilevel"/>
     <w:tmpl w:val="323C8202"/>
@@ -3414,7 +4206,7 @@
       </w:rPr>
     </w:lvl>
   </w:abstractNum>
-  <w:abstractNum w:abstractNumId="3" w15:restartNumberingAfterBreak="0">
+  <w:abstractNum w:abstractNumId="4" w15:restartNumberingAfterBreak="0">
     <w:nsid w:val="2EA93FBF"/>
     <w:multiLevelType w:val="hybridMultilevel"/>
     <w:tmpl w:val="A1ACC202"/>
@@ -3527,7 +4319,7 @@
       </w:rPr>
     </w:lvl>
   </w:abstractNum>
-  <w:abstractNum w:abstractNumId="4" w15:restartNumberingAfterBreak="0">
+  <w:abstractNum w:abstractNumId="5" w15:restartNumberingAfterBreak="0">
     <w:nsid w:val="32551E0D"/>
     <w:multiLevelType w:val="hybridMultilevel"/>
     <w:tmpl w:val="3A90F3D0"/>
@@ -3640,7 +4432,7 @@
       </w:rPr>
     </w:lvl>
   </w:abstractNum>
-  <w:abstractNum w:abstractNumId="5" w15:restartNumberingAfterBreak="0">
+  <w:abstractNum w:abstractNumId="6" w15:restartNumberingAfterBreak="0">
     <w:nsid w:val="3531643A"/>
     <w:multiLevelType w:val="hybridMultilevel"/>
     <w:tmpl w:val="A45287C4"/>
@@ -3753,7 +4545,7 @@
       </w:rPr>
     </w:lvl>
   </w:abstractNum>
-  <w:abstractNum w:abstractNumId="6" w15:restartNumberingAfterBreak="0">
+  <w:abstractNum w:abstractNumId="7" w15:restartNumberingAfterBreak="0">
     <w:nsid w:val="38497CC2"/>
     <w:multiLevelType w:val="hybridMultilevel"/>
     <w:tmpl w:val="F0523278"/>
@@ -3866,7 +4658,209 @@
       </w:rPr>
     </w:lvl>
   </w:abstractNum>
-  <w:abstractNum w:abstractNumId="7" w15:restartNumberingAfterBreak="0">
+  <w:abstractNum w:abstractNumId="8" w15:restartNumberingAfterBreak="0">
+    <w:nsid w:val="43E73C2F"/>
+    <w:multiLevelType w:val="hybridMultilevel"/>
+    <w:tmpl w:val="5596E4DE"/>
+    <w:lvl w:ilvl="0" w:tplc="08130011">
+      <w:start w:val="1"/>
+      <w:numFmt w:val="decimal"/>
+      <w:lvlText w:val="%1)"/>
+      <w:lvlJc w:val="left"/>
+      <w:pPr>
+        <w:ind w:left="720" w:hanging="360"/>
+      </w:pPr>
+      <w:rPr>
+        <w:rFonts w:hint="default"/>
+      </w:rPr>
+    </w:lvl>
+    <w:lvl w:ilvl="1" w:tplc="08130019" w:tentative="1">
+      <w:start w:val="1"/>
+      <w:numFmt w:val="lowerLetter"/>
+      <w:lvlText w:val="%2."/>
+      <w:lvlJc w:val="left"/>
+      <w:pPr>
+        <w:ind w:left="1440" w:hanging="360"/>
+      </w:pPr>
+    </w:lvl>
+    <w:lvl w:ilvl="2" w:tplc="0813001B" w:tentative="1">
+      <w:start w:val="1"/>
+      <w:numFmt w:val="lowerRoman"/>
+      <w:lvlText w:val="%3."/>
+      <w:lvlJc w:val="right"/>
+      <w:pPr>
+        <w:ind w:left="2160" w:hanging="180"/>
+      </w:pPr>
+    </w:lvl>
+    <w:lvl w:ilvl="3" w:tplc="0813000F" w:tentative="1">
+      <w:start w:val="1"/>
+      <w:numFmt w:val="decimal"/>
+      <w:lvlText w:val="%4."/>
+      <w:lvlJc w:val="left"/>
+      <w:pPr>
+        <w:ind w:left="2880" w:hanging="360"/>
+      </w:pPr>
+    </w:lvl>
+    <w:lvl w:ilvl="4" w:tplc="08130019" w:tentative="1">
+      <w:start w:val="1"/>
+      <w:numFmt w:val="lowerLetter"/>
+      <w:lvlText w:val="%5."/>
+      <w:lvlJc w:val="left"/>
+      <w:pPr>
+        <w:ind w:left="3600" w:hanging="360"/>
+      </w:pPr>
+    </w:lvl>
+    <w:lvl w:ilvl="5" w:tplc="0813001B" w:tentative="1">
+      <w:start w:val="1"/>
+      <w:numFmt w:val="lowerRoman"/>
+      <w:lvlText w:val="%6."/>
+      <w:lvlJc w:val="right"/>
+      <w:pPr>
+        <w:ind w:left="4320" w:hanging="180"/>
+      </w:pPr>
+    </w:lvl>
+    <w:lvl w:ilvl="6" w:tplc="0813000F" w:tentative="1">
+      <w:start w:val="1"/>
+      <w:numFmt w:val="decimal"/>
+      <w:lvlText w:val="%7."/>
+      <w:lvlJc w:val="left"/>
+      <w:pPr>
+        <w:ind w:left="5040" w:hanging="360"/>
+      </w:pPr>
+    </w:lvl>
+    <w:lvl w:ilvl="7" w:tplc="08130019" w:tentative="1">
+      <w:start w:val="1"/>
+      <w:numFmt w:val="lowerLetter"/>
+      <w:lvlText w:val="%8."/>
+      <w:lvlJc w:val="left"/>
+      <w:pPr>
+        <w:ind w:left="5760" w:hanging="360"/>
+      </w:pPr>
+    </w:lvl>
+    <w:lvl w:ilvl="8" w:tplc="0813001B" w:tentative="1">
+      <w:start w:val="1"/>
+      <w:numFmt w:val="lowerRoman"/>
+      <w:lvlText w:val="%9."/>
+      <w:lvlJc w:val="right"/>
+      <w:pPr>
+        <w:ind w:left="6480" w:hanging="180"/>
+      </w:pPr>
+    </w:lvl>
+  </w:abstractNum>
+  <w:abstractNum w:abstractNumId="9" w15:restartNumberingAfterBreak="0">
+    <w:nsid w:val="5F5E6DB8"/>
+    <w:multiLevelType w:val="hybridMultilevel"/>
+    <w:tmpl w:val="10340C4C"/>
+    <w:lvl w:ilvl="0" w:tplc="08130001">
+      <w:start w:val="1"/>
+      <w:numFmt w:val="bullet"/>
+      <w:lvlText w:val=""/>
+      <w:lvlJc w:val="left"/>
+      <w:pPr>
+        <w:ind w:left="3600" w:hanging="360"/>
+      </w:pPr>
+      <w:rPr>
+        <w:rFonts w:ascii="Symbol" w:hAnsi="Symbol" w:hint="default"/>
+      </w:rPr>
+    </w:lvl>
+    <w:lvl w:ilvl="1" w:tplc="08130003" w:tentative="1">
+      <w:start w:val="1"/>
+      <w:numFmt w:val="bullet"/>
+      <w:lvlText w:val="o"/>
+      <w:lvlJc w:val="left"/>
+      <w:pPr>
+        <w:ind w:left="4320" w:hanging="360"/>
+      </w:pPr>
+      <w:rPr>
+        <w:rFonts w:ascii="Courier New" w:hAnsi="Courier New" w:cs="Courier New" w:hint="default"/>
+      </w:rPr>
+    </w:lvl>
+    <w:lvl w:ilvl="2" w:tplc="08130005" w:tentative="1">
+      <w:start w:val="1"/>
+      <w:numFmt w:val="bullet"/>
+      <w:lvlText w:val=""/>
+      <w:lvlJc w:val="left"/>
+      <w:pPr>
+        <w:ind w:left="5040" w:hanging="360"/>
+      </w:pPr>
+      <w:rPr>
+        <w:rFonts w:ascii="Wingdings" w:hAnsi="Wingdings" w:hint="default"/>
+      </w:rPr>
+    </w:lvl>
+    <w:lvl w:ilvl="3" w:tplc="08130001" w:tentative="1">
+      <w:start w:val="1"/>
+      <w:numFmt w:val="bullet"/>
+      <w:lvlText w:val=""/>
+      <w:lvlJc w:val="left"/>
+      <w:pPr>
+        <w:ind w:left="5760" w:hanging="360"/>
+      </w:pPr>
+      <w:rPr>
+        <w:rFonts w:ascii="Symbol" w:hAnsi="Symbol" w:hint="default"/>
+      </w:rPr>
+    </w:lvl>
+    <w:lvl w:ilvl="4" w:tplc="08130003" w:tentative="1">
+      <w:start w:val="1"/>
+      <w:numFmt w:val="bullet"/>
+      <w:lvlText w:val="o"/>
+      <w:lvlJc w:val="left"/>
+      <w:pPr>
+        <w:ind w:left="6480" w:hanging="360"/>
+      </w:pPr>
+      <w:rPr>
+        <w:rFonts w:ascii="Courier New" w:hAnsi="Courier New" w:cs="Courier New" w:hint="default"/>
+      </w:rPr>
+    </w:lvl>
+    <w:lvl w:ilvl="5" w:tplc="08130005" w:tentative="1">
+      <w:start w:val="1"/>
+      <w:numFmt w:val="bullet"/>
+      <w:lvlText w:val=""/>
+      <w:lvlJc w:val="left"/>
+      <w:pPr>
+        <w:ind w:left="7200" w:hanging="360"/>
+      </w:pPr>
+      <w:rPr>
+        <w:rFonts w:ascii="Wingdings" w:hAnsi="Wingdings" w:hint="default"/>
+      </w:rPr>
+    </w:lvl>
+    <w:lvl w:ilvl="6" w:tplc="08130001" w:tentative="1">
+      <w:start w:val="1"/>
+      <w:numFmt w:val="bullet"/>
+      <w:lvlText w:val=""/>
+      <w:lvlJc w:val="left"/>
+      <w:pPr>
+        <w:ind w:left="7920" w:hanging="360"/>
+      </w:pPr>
+      <w:rPr>
+        <w:rFonts w:ascii="Symbol" w:hAnsi="Symbol" w:hint="default"/>
+      </w:rPr>
+    </w:lvl>
+    <w:lvl w:ilvl="7" w:tplc="08130003" w:tentative="1">
+      <w:start w:val="1"/>
+      <w:numFmt w:val="bullet"/>
+      <w:lvlText w:val="o"/>
+      <w:lvlJc w:val="left"/>
+      <w:pPr>
+        <w:ind w:left="8640" w:hanging="360"/>
+      </w:pPr>
+      <w:rPr>
+        <w:rFonts w:ascii="Courier New" w:hAnsi="Courier New" w:cs="Courier New" w:hint="default"/>
+      </w:rPr>
+    </w:lvl>
+    <w:lvl w:ilvl="8" w:tplc="08130005" w:tentative="1">
+      <w:start w:val="1"/>
+      <w:numFmt w:val="bullet"/>
+      <w:lvlText w:val=""/>
+      <w:lvlJc w:val="left"/>
+      <w:pPr>
+        <w:ind w:left="9360" w:hanging="360"/>
+      </w:pPr>
+      <w:rPr>
+        <w:rFonts w:ascii="Wingdings" w:hAnsi="Wingdings" w:hint="default"/>
+      </w:rPr>
+    </w:lvl>
+  </w:abstractNum>
+  <w:abstractNum w:abstractNumId="10" w15:restartNumberingAfterBreak="0">
     <w:nsid w:val="724F21F9"/>
     <w:multiLevelType w:val="hybridMultilevel"/>
     <w:tmpl w:val="30EE7F8A"/>
@@ -3980,28 +4974,37 @@
     </w:lvl>
   </w:abstractNum>
   <w:num w:numId="1">
+    <w:abstractNumId w:val="4"/>
+  </w:num>
+  <w:num w:numId="2">
+    <w:abstractNumId w:val="2"/>
+  </w:num>
+  <w:num w:numId="3">
     <w:abstractNumId w:val="3"/>
   </w:num>
-  <w:num w:numId="2">
-    <w:abstractNumId w:val="1"/>
-  </w:num>
-  <w:num w:numId="3">
-    <w:abstractNumId w:val="2"/>
-  </w:num>
   <w:num w:numId="4">
-    <w:abstractNumId w:val="7"/>
+    <w:abstractNumId w:val="10"/>
   </w:num>
   <w:num w:numId="5">
-    <w:abstractNumId w:val="4"/>
+    <w:abstractNumId w:val="5"/>
   </w:num>
   <w:num w:numId="6">
-    <w:abstractNumId w:val="5"/>
+    <w:abstractNumId w:val="6"/>
   </w:num>
   <w:num w:numId="7">
     <w:abstractNumId w:val="0"/>
   </w:num>
   <w:num w:numId="8">
-    <w:abstractNumId w:val="6"/>
+    <w:abstractNumId w:val="7"/>
+  </w:num>
+  <w:num w:numId="9">
+    <w:abstractNumId w:val="8"/>
+  </w:num>
+  <w:num w:numId="10">
+    <w:abstractNumId w:val="9"/>
+  </w:num>
+  <w:num w:numId="11">
+    <w:abstractNumId w:val="1"/>
   </w:num>
 </w:numbering>
 </file>
@@ -4453,7 +5456,6 @@
   <w:style w:type="character" w:default="1" w:styleId="Standaardalinea-lettertype">
     <w:name w:val="Default Paragraph Font"/>
     <w:uiPriority w:val="1"/>
-    <w:semiHidden/>
     <w:unhideWhenUsed/>
   </w:style>
   <w:style w:type="table" w:default="1" w:styleId="Standaardtabel">

</xml_diff>